<commit_message>
Initial commit: Add AWS CloudFormation project files
</commit_message>
<xml_diff>
--- a/AWS_CloudFormation_Documentation.docx
+++ b/AWS_CloudFormation_Documentation.docx
@@ -372,11 +372,9 @@
             <w:tcW w:w="2160" w:type="dxa"/>
           </w:tcPr>
           <w:p>
-            <w:proofErr w:type="spellStart"/>
             <w:r>
               <w:t>GroupName</w:t>
             </w:r>
-            <w:proofErr w:type="spellEnd"/>
           </w:p>
         </w:tc>
         <w:tc>
@@ -394,11 +392,9 @@
             <w:tcW w:w="2160" w:type="dxa"/>
           </w:tcPr>
           <w:p>
-            <w:proofErr w:type="spellStart"/>
             <w:r>
               <w:t>GroupId</w:t>
             </w:r>
-            <w:proofErr w:type="spellEnd"/>
           </w:p>
         </w:tc>
         <w:tc>
@@ -406,11 +402,9 @@
             <w:tcW w:w="2160" w:type="dxa"/>
           </w:tcPr>
           <w:p>
-            <w:proofErr w:type="spellStart"/>
             <w:r>
               <w:t>VpcId</w:t>
             </w:r>
-            <w:proofErr w:type="spellEnd"/>
           </w:p>
         </w:tc>
       </w:tr>
@@ -420,11 +414,9 @@
             <w:tcW w:w="2160" w:type="dxa"/>
           </w:tcPr>
           <w:p>
-            <w:proofErr w:type="spellStart"/>
             <w:r>
               <w:t>MySecurityGroup</w:t>
             </w:r>
-            <w:proofErr w:type="spellEnd"/>
           </w:p>
         </w:tc>
         <w:tc>
@@ -752,63 +744,203 @@
       <w:pPr>
         <w:pStyle w:val="Heading2"/>
       </w:pPr>
+    </w:p>
+    <w:p>
+      <w:pPr>
+        <w:pStyle w:val="Heading2"/>
+      </w:pPr>
+    </w:p>
+    <w:p>
+      <w:pPr>
+        <w:pStyle w:val="Heading2"/>
+      </w:pPr>
+    </w:p>
+    <w:p>
+      <w:pPr>
+        <w:pStyle w:val="Heading2"/>
+      </w:pPr>
       <w:r>
         <w:t>5. Terraform Comparison</w:t>
       </w:r>
     </w:p>
     <w:p>
+      <w:pPr>
+        <w:rPr>
+          <w:b/>
+          <w:bCs/>
+        </w:rPr>
+      </w:pPr>
       <w:r>
-        <w:t>Pros of Terraform:</w:t>
+        <w:rPr>
+          <w:b/>
+          <w:bCs/>
+        </w:rPr>
+        <w:t>Pros:</w:t>
       </w:r>
     </w:p>
     <w:p>
       <w:pPr>
-        <w:pStyle w:val="ListNumber"/>
+        <w:numPr>
+          <w:ilvl w:val="0"/>
+          <w:numId w:val="12"/>
+        </w:numPr>
       </w:pPr>
       <w:r>
-        <w:t>Multi-cloud support</w:t>
+        <w:rPr>
+          <w:b/>
+          <w:bCs/>
+        </w:rPr>
+        <w:t>Multi-cloud Support</w:t>
+      </w:r>
+      <w:r>
+        <w:t>: Terraform works across various cloud providers, not just AWS.</w:t>
       </w:r>
     </w:p>
     <w:p>
       <w:pPr>
-        <w:pStyle w:val="ListNumber"/>
+        <w:numPr>
+          <w:ilvl w:val="0"/>
+          <w:numId w:val="12"/>
+        </w:numPr>
       </w:pPr>
       <w:r>
-        <w:t>State management for tracking infrastructure changes</w:t>
+        <w:rPr>
+          <w:b/>
+          <w:bCs/>
+        </w:rPr>
+        <w:t>State Management</w:t>
       </w:r>
-    </w:p>
-    <w:p>
       <w:r>
-        <w:t>Cons of Terraform:</w:t>
+        <w:t>: Tracks infrastructure changes with a state file, allowing better control and drift detection.</w:t>
       </w:r>
     </w:p>
     <w:p>
       <w:pPr>
-        <w:pStyle w:val="ListNumber"/>
         <w:numPr>
           <w:ilvl w:val="0"/>
-          <w:numId w:val="0"/>
+          <w:numId w:val="12"/>
         </w:numPr>
-        <w:ind w:left="360" w:hanging="360"/>
       </w:pPr>
       <w:r>
-        <w:lastRenderedPageBreak/>
-        <w:t>1. Additional learning curve compared to CloudFormation</w:t>
+        <w:rPr>
+          <w:b/>
+          <w:bCs/>
+        </w:rPr>
+        <w:t>Reusability</w:t>
+      </w:r>
+      <w:r>
+        <w:t>: Supports reusable modules, simplifying complex setups.</w:t>
       </w:r>
     </w:p>
     <w:p>
       <w:pPr>
-        <w:pStyle w:val="ListNumber"/>
         <w:numPr>
           <w:ilvl w:val="0"/>
-          <w:numId w:val="0"/>
+          <w:numId w:val="12"/>
         </w:numPr>
-        <w:ind w:left="360" w:hanging="360"/>
       </w:pPr>
       <w:r>
-        <w:t>2. External dependencies like state file storage</w:t>
+        <w:rPr>
+          <w:b/>
+          <w:bCs/>
+        </w:rPr>
+        <w:t>Plan Feature</w:t>
+      </w:r>
+      <w:r>
+        <w:t>: Allows previewing changes before applying them.</w:t>
       </w:r>
     </w:p>
+    <w:p>
+      <w:pPr>
+        <w:rPr>
+          <w:b/>
+          <w:bCs/>
+        </w:rPr>
+      </w:pPr>
+      <w:r>
+        <w:rPr>
+          <w:b/>
+          <w:bCs/>
+        </w:rPr>
+        <w:t>Cons:</w:t>
+      </w:r>
+    </w:p>
+    <w:p>
+      <w:pPr>
+        <w:numPr>
+          <w:ilvl w:val="0"/>
+          <w:numId w:val="13"/>
+        </w:numPr>
+      </w:pPr>
+      <w:r>
+        <w:rPr>
+          <w:b/>
+          <w:bCs/>
+        </w:rPr>
+        <w:t>State Management Overhead</w:t>
+      </w:r>
+      <w:r>
+        <w:t>: Requires careful handling of the state file (e.g., storing in S3 with locking).</w:t>
+      </w:r>
+    </w:p>
+    <w:p>
+      <w:pPr>
+        <w:numPr>
+          <w:ilvl w:val="0"/>
+          <w:numId w:val="13"/>
+        </w:numPr>
+      </w:pPr>
+      <w:r>
+        <w:rPr>
+          <w:b/>
+          <w:bCs/>
+        </w:rPr>
+        <w:t>Learning Curve</w:t>
+      </w:r>
+      <w:r>
+        <w:t>: More effort required for teams familiar only with CloudFormation.</w:t>
+      </w:r>
+    </w:p>
+    <w:p>
+      <w:pPr>
+        <w:numPr>
+          <w:ilvl w:val="0"/>
+          <w:numId w:val="13"/>
+        </w:numPr>
+      </w:pPr>
+      <w:r>
+        <w:rPr>
+          <w:b/>
+          <w:bCs/>
+        </w:rPr>
+        <w:t>Delayed AWS Features</w:t>
+      </w:r>
+      <w:r>
+        <w:t>: AWS features are available on CloudFormation before Terraform.</w:t>
+      </w:r>
+    </w:p>
+    <w:p>
+      <w:pPr>
+        <w:numPr>
+          <w:ilvl w:val="0"/>
+          <w:numId w:val="13"/>
+        </w:numPr>
+      </w:pPr>
+      <w:r>
+        <w:rPr>
+          <w:b/>
+          <w:bCs/>
+        </w:rPr>
+        <w:t>Operational Complexity</w:t>
+      </w:r>
+      <w:r>
+        <w:t>: External dependencies like backends and state locking add complex</w:t>
+      </w:r>
+      <w:r>
+        <w:t>ity</w:t>
+      </w:r>
+    </w:p>
+    <w:p/>
     <w:sectPr>
       <w:pgSz w:w="12240" w:h="15840"/>
       <w:pgMar w:top="1440" w:right="1800" w:bottom="1440" w:left="1800" w:header="720" w:footer="720" w:gutter="0"/>
@@ -956,7 +1088,7 @@
   <w:abstractNum w:abstractNumId="7" w15:restartNumberingAfterBreak="0">
     <w:nsid w:val="FFFFFF88"/>
     <w:multiLevelType w:val="singleLevel"/>
-    <w:tmpl w:val="970418A8"/>
+    <w:tmpl w:val="7566556A"/>
     <w:lvl w:ilvl="0">
       <w:start w:val="1"/>
       <w:numFmt w:val="decimal"/>
@@ -990,6 +1122,232 @@
       <w:rPr>
         <w:rFonts w:ascii="Symbol" w:hAnsi="Symbol" w:hint="default"/>
       </w:rPr>
+    </w:lvl>
+  </w:abstractNum>
+  <w:abstractNum w:abstractNumId="9" w15:restartNumberingAfterBreak="0">
+    <w:nsid w:val="159A5BC2"/>
+    <w:multiLevelType w:val="multilevel"/>
+    <w:tmpl w:val="C388F21C"/>
+    <w:lvl w:ilvl="0">
+      <w:start w:val="1"/>
+      <w:numFmt w:val="decimal"/>
+      <w:lvlText w:val="%1."/>
+      <w:lvlJc w:val="left"/>
+      <w:pPr>
+        <w:tabs>
+          <w:tab w:val="num" w:pos="720"/>
+        </w:tabs>
+        <w:ind w:left="720" w:hanging="360"/>
+      </w:pPr>
+    </w:lvl>
+    <w:lvl w:ilvl="1" w:tentative="1">
+      <w:start w:val="1"/>
+      <w:numFmt w:val="decimal"/>
+      <w:lvlText w:val="%2."/>
+      <w:lvlJc w:val="left"/>
+      <w:pPr>
+        <w:tabs>
+          <w:tab w:val="num" w:pos="1440"/>
+        </w:tabs>
+        <w:ind w:left="1440" w:hanging="360"/>
+      </w:pPr>
+    </w:lvl>
+    <w:lvl w:ilvl="2" w:tentative="1">
+      <w:start w:val="1"/>
+      <w:numFmt w:val="decimal"/>
+      <w:lvlText w:val="%3."/>
+      <w:lvlJc w:val="left"/>
+      <w:pPr>
+        <w:tabs>
+          <w:tab w:val="num" w:pos="2160"/>
+        </w:tabs>
+        <w:ind w:left="2160" w:hanging="360"/>
+      </w:pPr>
+    </w:lvl>
+    <w:lvl w:ilvl="3" w:tentative="1">
+      <w:start w:val="1"/>
+      <w:numFmt w:val="decimal"/>
+      <w:lvlText w:val="%4."/>
+      <w:lvlJc w:val="left"/>
+      <w:pPr>
+        <w:tabs>
+          <w:tab w:val="num" w:pos="2880"/>
+        </w:tabs>
+        <w:ind w:left="2880" w:hanging="360"/>
+      </w:pPr>
+    </w:lvl>
+    <w:lvl w:ilvl="4" w:tentative="1">
+      <w:start w:val="1"/>
+      <w:numFmt w:val="decimal"/>
+      <w:lvlText w:val="%5."/>
+      <w:lvlJc w:val="left"/>
+      <w:pPr>
+        <w:tabs>
+          <w:tab w:val="num" w:pos="3600"/>
+        </w:tabs>
+        <w:ind w:left="3600" w:hanging="360"/>
+      </w:pPr>
+    </w:lvl>
+    <w:lvl w:ilvl="5" w:tentative="1">
+      <w:start w:val="1"/>
+      <w:numFmt w:val="decimal"/>
+      <w:lvlText w:val="%6."/>
+      <w:lvlJc w:val="left"/>
+      <w:pPr>
+        <w:tabs>
+          <w:tab w:val="num" w:pos="4320"/>
+        </w:tabs>
+        <w:ind w:left="4320" w:hanging="360"/>
+      </w:pPr>
+    </w:lvl>
+    <w:lvl w:ilvl="6" w:tentative="1">
+      <w:start w:val="1"/>
+      <w:numFmt w:val="decimal"/>
+      <w:lvlText w:val="%7."/>
+      <w:lvlJc w:val="left"/>
+      <w:pPr>
+        <w:tabs>
+          <w:tab w:val="num" w:pos="5040"/>
+        </w:tabs>
+        <w:ind w:left="5040" w:hanging="360"/>
+      </w:pPr>
+    </w:lvl>
+    <w:lvl w:ilvl="7" w:tentative="1">
+      <w:start w:val="1"/>
+      <w:numFmt w:val="decimal"/>
+      <w:lvlText w:val="%8."/>
+      <w:lvlJc w:val="left"/>
+      <w:pPr>
+        <w:tabs>
+          <w:tab w:val="num" w:pos="5760"/>
+        </w:tabs>
+        <w:ind w:left="5760" w:hanging="360"/>
+      </w:pPr>
+    </w:lvl>
+    <w:lvl w:ilvl="8" w:tentative="1">
+      <w:start w:val="1"/>
+      <w:numFmt w:val="decimal"/>
+      <w:lvlText w:val="%9."/>
+      <w:lvlJc w:val="left"/>
+      <w:pPr>
+        <w:tabs>
+          <w:tab w:val="num" w:pos="6480"/>
+        </w:tabs>
+        <w:ind w:left="6480" w:hanging="360"/>
+      </w:pPr>
+    </w:lvl>
+  </w:abstractNum>
+  <w:abstractNum w:abstractNumId="10" w15:restartNumberingAfterBreak="0">
+    <w:nsid w:val="262336EE"/>
+    <w:multiLevelType w:val="multilevel"/>
+    <w:tmpl w:val="1D5830D4"/>
+    <w:lvl w:ilvl="0">
+      <w:start w:val="1"/>
+      <w:numFmt w:val="decimal"/>
+      <w:lvlText w:val="%1."/>
+      <w:lvlJc w:val="left"/>
+      <w:pPr>
+        <w:tabs>
+          <w:tab w:val="num" w:pos="720"/>
+        </w:tabs>
+        <w:ind w:left="720" w:hanging="360"/>
+      </w:pPr>
+    </w:lvl>
+    <w:lvl w:ilvl="1" w:tentative="1">
+      <w:start w:val="1"/>
+      <w:numFmt w:val="decimal"/>
+      <w:lvlText w:val="%2."/>
+      <w:lvlJc w:val="left"/>
+      <w:pPr>
+        <w:tabs>
+          <w:tab w:val="num" w:pos="1440"/>
+        </w:tabs>
+        <w:ind w:left="1440" w:hanging="360"/>
+      </w:pPr>
+    </w:lvl>
+    <w:lvl w:ilvl="2" w:tentative="1">
+      <w:start w:val="1"/>
+      <w:numFmt w:val="decimal"/>
+      <w:lvlText w:val="%3."/>
+      <w:lvlJc w:val="left"/>
+      <w:pPr>
+        <w:tabs>
+          <w:tab w:val="num" w:pos="2160"/>
+        </w:tabs>
+        <w:ind w:left="2160" w:hanging="360"/>
+      </w:pPr>
+    </w:lvl>
+    <w:lvl w:ilvl="3" w:tentative="1">
+      <w:start w:val="1"/>
+      <w:numFmt w:val="decimal"/>
+      <w:lvlText w:val="%4."/>
+      <w:lvlJc w:val="left"/>
+      <w:pPr>
+        <w:tabs>
+          <w:tab w:val="num" w:pos="2880"/>
+        </w:tabs>
+        <w:ind w:left="2880" w:hanging="360"/>
+      </w:pPr>
+    </w:lvl>
+    <w:lvl w:ilvl="4" w:tentative="1">
+      <w:start w:val="1"/>
+      <w:numFmt w:val="decimal"/>
+      <w:lvlText w:val="%5."/>
+      <w:lvlJc w:val="left"/>
+      <w:pPr>
+        <w:tabs>
+          <w:tab w:val="num" w:pos="3600"/>
+        </w:tabs>
+        <w:ind w:left="3600" w:hanging="360"/>
+      </w:pPr>
+    </w:lvl>
+    <w:lvl w:ilvl="5" w:tentative="1">
+      <w:start w:val="1"/>
+      <w:numFmt w:val="decimal"/>
+      <w:lvlText w:val="%6."/>
+      <w:lvlJc w:val="left"/>
+      <w:pPr>
+        <w:tabs>
+          <w:tab w:val="num" w:pos="4320"/>
+        </w:tabs>
+        <w:ind w:left="4320" w:hanging="360"/>
+      </w:pPr>
+    </w:lvl>
+    <w:lvl w:ilvl="6" w:tentative="1">
+      <w:start w:val="1"/>
+      <w:numFmt w:val="decimal"/>
+      <w:lvlText w:val="%7."/>
+      <w:lvlJc w:val="left"/>
+      <w:pPr>
+        <w:tabs>
+          <w:tab w:val="num" w:pos="5040"/>
+        </w:tabs>
+        <w:ind w:left="5040" w:hanging="360"/>
+      </w:pPr>
+    </w:lvl>
+    <w:lvl w:ilvl="7" w:tentative="1">
+      <w:start w:val="1"/>
+      <w:numFmt w:val="decimal"/>
+      <w:lvlText w:val="%8."/>
+      <w:lvlJc w:val="left"/>
+      <w:pPr>
+        <w:tabs>
+          <w:tab w:val="num" w:pos="5760"/>
+        </w:tabs>
+        <w:ind w:left="5760" w:hanging="360"/>
+      </w:pPr>
+    </w:lvl>
+    <w:lvl w:ilvl="8" w:tentative="1">
+      <w:start w:val="1"/>
+      <w:numFmt w:val="decimal"/>
+      <w:lvlText w:val="%9."/>
+      <w:lvlJc w:val="left"/>
+      <w:pPr>
+        <w:tabs>
+          <w:tab w:val="num" w:pos="6480"/>
+        </w:tabs>
+        <w:ind w:left="6480" w:hanging="360"/>
+      </w:pPr>
     </w:lvl>
   </w:abstractNum>
   <w:num w:numId="1" w16cid:durableId="1331982445">
@@ -1021,6 +1379,15 @@
   </w:num>
   <w:num w:numId="10" w16cid:durableId="7753621">
     <w:abstractNumId w:val="7"/>
+  </w:num>
+  <w:num w:numId="11" w16cid:durableId="497842185">
+    <w:abstractNumId w:val="7"/>
+  </w:num>
+  <w:num w:numId="12" w16cid:durableId="1372414629">
+    <w:abstractNumId w:val="10"/>
+  </w:num>
+  <w:num w:numId="13" w16cid:durableId="1407067483">
+    <w:abstractNumId w:val="9"/>
   </w:num>
 </w:numbering>
 </file>
@@ -1628,7 +1995,6 @@
   <w:style w:type="character" w:default="1" w:styleId="DefaultParagraphFont">
     <w:name w:val="Default Paragraph Font"/>
     <w:uiPriority w:val="1"/>
-    <w:semiHidden/>
     <w:unhideWhenUsed/>
   </w:style>
   <w:style w:type="table" w:default="1" w:styleId="TableNormal">

</xml_diff>